<commit_message>
A feladatok javítása, txt formátumban is feltöltve
</commit_message>
<xml_diff>
--- a/B7IK21_1112/B7IK21_9.1.docx
+++ b/B7IK21_1112/B7IK21_9.1.docx
@@ -20,6 +20,7 @@
         <w:t xml:space="preserve"> X </w:t>
       </w:r>
     </w:p>
+    <w:p/>
     <w:p>
       <w:r>
         <w:t xml:space="preserve">SELECT </w:t>
@@ -47,28 +48,55 @@
       <w:proofErr w:type="spellEnd"/>
       <w:r>
         <w:t xml:space="preserve"> WHERE telephely = ‘X’ </w:t>
+      </w:r>
+    </w:p>
+    <w:p/>
+    <w:p>
+      <w:r>
+        <w:t xml:space="preserve">SELECT </w:t>
+      </w:r>
+      <w:proofErr w:type="gramStart"/>
+      <w:r>
+        <w:t>COUNT(</w:t>
+      </w:r>
+      <w:proofErr w:type="gramEnd"/>
+      <w:r>
+        <w:t xml:space="preserve">*) FROM termek WHERE </w:t>
+      </w:r>
+      <w:proofErr w:type="spellStart"/>
+      <w:r>
+        <w:t>ear</w:t>
+      </w:r>
+      <w:proofErr w:type="spellEnd"/>
+      <w:r>
+        <w:t xml:space="preserve"> &gt; X </w:t>
+      </w:r>
+    </w:p>
+    <w:p/>
+    <w:p>
+      <w:r>
+        <w:t xml:space="preserve">SELECT </w:t>
+      </w:r>
+      <w:proofErr w:type="spellStart"/>
+      <w:r>
+        <w:t>tkod</w:t>
+      </w:r>
+      <w:proofErr w:type="spellEnd"/>
+      <w:r>
+        <w:t xml:space="preserve"> FROM termek WHERE </w:t>
+      </w:r>
+      <w:proofErr w:type="spellStart"/>
+      <w:r>
+        <w:t>nev</w:t>
+      </w:r>
+      <w:proofErr w:type="spellEnd"/>
+      <w:r>
+        <w:t xml:space="preserve"> LIKE ‘%tej%’ </w:t>
       </w:r>
     </w:p>
     <w:p>
-      <w:r>
-        <w:t xml:space="preserve">SELECT </w:t>
-      </w:r>
-      <w:proofErr w:type="gramStart"/>
-      <w:r>
-        <w:t>COUNT(</w:t>
-      </w:r>
-      <w:proofErr w:type="gramEnd"/>
-      <w:r>
-        <w:t xml:space="preserve">*) FROM termek WHERE </w:t>
-      </w:r>
-      <w:proofErr w:type="spellStart"/>
-      <w:r>
-        <w:t>ear</w:t>
-      </w:r>
-      <w:proofErr w:type="spellEnd"/>
-      <w:r>
-        <w:t xml:space="preserve"> &gt; X </w:t>
-      </w:r>
+      <w:bookmarkStart w:id="0" w:name="_GoBack"/>
+      <w:bookmarkEnd w:id="0"/>
     </w:p>
     <w:p>
       <w:r>
@@ -76,47 +104,24 @@
       </w:r>
       <w:proofErr w:type="spellStart"/>
       <w:r>
-        <w:t>tkod</w:t>
+        <w:t>nev</w:t>
       </w:r>
       <w:proofErr w:type="spellEnd"/>
       <w:r>
-        <w:t xml:space="preserve"> FROM termek WHERE </w:t>
+        <w:t xml:space="preserve"> FROM </w:t>
       </w:r>
       <w:proofErr w:type="spellStart"/>
       <w:r>
-        <w:t>nev</w:t>
+        <w:t>gyarto</w:t>
       </w:r>
       <w:proofErr w:type="spellEnd"/>
       <w:r>
-        <w:t xml:space="preserve"> LIKE ‘%tej%’ </w:t>
-      </w:r>
-    </w:p>
-    <w:p>
-      <w:r>
-        <w:t xml:space="preserve">SELECT </w:t>
-      </w:r>
-      <w:proofErr w:type="spellStart"/>
-      <w:r>
-        <w:t>nev</w:t>
-      </w:r>
-      <w:proofErr w:type="spellEnd"/>
-      <w:r>
-        <w:t xml:space="preserve"> FROM </w:t>
-      </w:r>
-      <w:proofErr w:type="spellStart"/>
-      <w:r>
-        <w:t>gyarto</w:t>
-      </w:r>
-      <w:proofErr w:type="spellEnd"/>
-      <w:r>
         <w:t xml:space="preserve"> WHERE telephely IS </w:t>
       </w:r>
       <w:proofErr w:type="gramStart"/>
       <w:r>
         <w:t>NULL</w:t>
       </w:r>
-      <w:bookmarkStart w:id="0" w:name="_GoBack"/>
-      <w:bookmarkEnd w:id="0"/>
       <w:proofErr w:type="gramEnd"/>
     </w:p>
     <w:sectPr>

</xml_diff>